<commit_message>
OHH ITS THE DOKU
OHH ITS THE DOKU
</commit_message>
<xml_diff>
--- a/Dokumentation.docx
+++ b/Dokumentation.docx
@@ -18,17 +18,17 @@
       <w:sdtContent>
         <w:p>
           <w:pPr>
-            <w:pStyle w:val="KeinLeerraum"/>
+            <w:pStyle w:val="doku"/>
           </w:pPr>
           <w:r>
             <w:rPr>
               <w:noProof/>
-              <w:lang w:val="de-DE" w:eastAsia="de-DE"/>
+              <w:lang w:eastAsia="ja-JP"/>
             </w:rPr>
             <mc:AlternateContent>
               <mc:Choice Requires="wpg">
                 <w:drawing>
-                  <wp:anchor distT="0" distB="0" distL="114300" distR="114300" simplePos="0" relativeHeight="251660288" behindDoc="1" locked="0" layoutInCell="1" allowOverlap="1">
+                  <wp:anchor distT="0" distB="0" distL="114300" distR="114300" simplePos="0" relativeHeight="251656192" behindDoc="1" locked="0" layoutInCell="1" allowOverlap="1" wp14:anchorId="322B3FBD" wp14:editId="4038F7D2">
                     <wp:simplePos x="0" y="0"/>
                     <mc:AlternateContent>
                       <mc:Choice Requires="wp14">
@@ -3434,7 +3434,7 @@
               </mc:Choice>
               <mc:Fallback>
                 <w:pict>
-                  <v:group id="Gruppe 2" o:spid="_x0000_s1026" style="position:absolute;margin-left:0;margin-top:0;width:172.8pt;height:718.55pt;z-index:-251656192;mso-width-percent:330;mso-height-percent:950;mso-left-percent:40;mso-position-horizontal-relative:page;mso-position-vertical:center;mso-position-vertical-relative:page;mso-width-percent:330;mso-height-percent:950;mso-left-percent:40" coordsize="21945,91257" o:gfxdata="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">
+                  <v:group w14:anchorId="322B3FBD" id="Gruppe 2" o:spid="_x0000_s1026" style="position:absolute;margin-left:0;margin-top:0;width:172.8pt;height:718.55pt;z-index:-251660288;mso-width-percent:330;mso-height-percent:950;mso-left-percent:40;mso-position-horizontal-relative:page;mso-position-vertical:center;mso-position-vertical-relative:page;mso-width-percent:330;mso-height-percent:950;mso-left-percent:40" coordsize="21945,91257" o:gfxdata="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">
                     <v:rect id="Rechteck 15" o:spid="_x0000_s1027" style="position:absolute;width:1945;height:91257;visibility:visible;mso-wrap-style:square;v-text-anchor:middle" o:gfxdata="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" fillcolor="#44546a [3215]" stroked="f" strokeweight="1pt"/>
                     <v:shapetype id="_x0000_t15" coordsize="21600,21600" o:spt="15" adj="16200" path="m@0,l,,,21600@0,21600,21600,10800xe">
                       <v:stroke joinstyle="miter"/>
@@ -3603,12 +3603,12 @@
           <w:r>
             <w:rPr>
               <w:noProof/>
-              <w:lang w:val="de-DE" w:eastAsia="de-DE"/>
+              <w:lang w:eastAsia="ja-JP"/>
             </w:rPr>
             <mc:AlternateContent>
               <mc:Choice Requires="wps">
                 <w:drawing>
-                  <wp:anchor distT="0" distB="0" distL="114300" distR="114300" simplePos="0" relativeHeight="251662336" behindDoc="0" locked="0" layoutInCell="1" allowOverlap="1">
+                  <wp:anchor distT="0" distB="0" distL="114300" distR="114300" simplePos="0" relativeHeight="251660288" behindDoc="0" locked="0" layoutInCell="1" allowOverlap="1" wp14:anchorId="64881C09" wp14:editId="54A882EC">
                     <wp:simplePos x="0" y="0"/>
                     <mc:AlternateContent>
                       <mc:Choice Requires="wp14">
@@ -3703,25 +3703,7 @@
                                         <w:sz w:val="26"/>
                                         <w:szCs w:val="26"/>
                                       </w:rPr>
-                                      <w:t xml:space="preserve">Luca </w:t>
-                                    </w:r>
-                                    <w:proofErr w:type="spellStart"/>
-                                    <w:r>
-                                      <w:rPr>
-                                        <w:color w:val="5B9BD5" w:themeColor="accent1"/>
-                                        <w:sz w:val="26"/>
-                                        <w:szCs w:val="26"/>
-                                      </w:rPr>
-                                      <w:t>Tirabassi</w:t>
-                                    </w:r>
-                                    <w:proofErr w:type="spellEnd"/>
-                                    <w:r>
-                                      <w:rPr>
-                                        <w:color w:val="5B9BD5" w:themeColor="accent1"/>
-                                        <w:sz w:val="26"/>
-                                        <w:szCs w:val="26"/>
-                                      </w:rPr>
-                                      <w:t xml:space="preserve">, </w:t>
+                                      <w:t xml:space="preserve">Luca Tirabassi, </w:t>
                                     </w:r>
                                     <w:r>
                                       <w:rPr>
@@ -3789,11 +3771,11 @@
               </mc:Choice>
               <mc:Fallback>
                 <w:pict>
-                  <v:shapetype id="_x0000_t202" coordsize="21600,21600" o:spt="202" path="m,l,21600r21600,l21600,xe">
+                  <v:shapetype w14:anchorId="64881C09" id="_x0000_t202" coordsize="21600,21600" o:spt="202" path="m,l,21600r21600,l21600,xe">
                     <v:stroke joinstyle="miter"/>
                     <v:path gradientshapeok="t" o:connecttype="rect"/>
                   </v:shapetype>
-                  <v:shape id="Textfeld 32" o:spid="_x0000_s1055" type="#_x0000_t202" style="position:absolute;margin-left:0;margin-top:0;width:4in;height:28.8pt;z-index:251662336;visibility:visible;mso-wrap-style:square;mso-width-percent:450;mso-height-percent:0;mso-left-percent:420;mso-top-percent:880;mso-wrap-distance-left:9pt;mso-wrap-distance-top:0;mso-wrap-distance-right:9pt;mso-wrap-distance-bottom:0;mso-position-horizontal-relative:page;mso-position-vertical-relative:page;mso-width-percent:450;mso-height-percent:0;mso-left-percent:420;mso-top-percent:880;mso-width-relative:page;mso-height-relative:margin;v-text-anchor:bottom" o:gfxdata="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" filled="f" stroked="f" strokeweight=".5pt">
+                  <v:shape id="Textfeld 32" o:spid="_x0000_s1055" type="#_x0000_t202" style="position:absolute;margin-left:0;margin-top:0;width:4in;height:28.8pt;z-index:251660288;visibility:visible;mso-wrap-style:square;mso-width-percent:450;mso-height-percent:0;mso-left-percent:420;mso-top-percent:880;mso-wrap-distance-left:9pt;mso-wrap-distance-top:0;mso-wrap-distance-right:9pt;mso-wrap-distance-bottom:0;mso-position-horizontal-relative:page;mso-position-vertical-relative:page;mso-width-percent:450;mso-height-percent:0;mso-left-percent:420;mso-top-percent:880;mso-width-relative:page;mso-height-relative:margin;v-text-anchor:bottom" o:gfxdata="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" filled="f" stroked="f" strokeweight=".5pt">
                     <v:textbox style="mso-fit-shape-to-text:t" inset="0,0,0,0">
                       <w:txbxContent>
                         <w:p>
@@ -3826,25 +3808,7 @@
                                   <w:sz w:val="26"/>
                                   <w:szCs w:val="26"/>
                                 </w:rPr>
-                                <w:t xml:space="preserve">Luca </w:t>
-                              </w:r>
-                              <w:proofErr w:type="spellStart"/>
-                              <w:r>
-                                <w:rPr>
-                                  <w:color w:val="5B9BD5" w:themeColor="accent1"/>
-                                  <w:sz w:val="26"/>
-                                  <w:szCs w:val="26"/>
-                                </w:rPr>
-                                <w:t>Tirabassi</w:t>
-                              </w:r>
-                              <w:proofErr w:type="spellEnd"/>
-                              <w:r>
-                                <w:rPr>
-                                  <w:color w:val="5B9BD5" w:themeColor="accent1"/>
-                                  <w:sz w:val="26"/>
-                                  <w:szCs w:val="26"/>
-                                </w:rPr>
-                                <w:t xml:space="preserve">, </w:t>
+                                <w:t xml:space="preserve">Luca Tirabassi, </w:t>
                               </w:r>
                               <w:r>
                                 <w:rPr>
@@ -3901,12 +3865,12 @@
           <w:r>
             <w:rPr>
               <w:noProof/>
-              <w:lang w:val="de-DE" w:eastAsia="de-DE"/>
+              <w:lang w:eastAsia="ja-JP"/>
             </w:rPr>
             <mc:AlternateContent>
               <mc:Choice Requires="wps">
                 <w:drawing>
-                  <wp:anchor distT="0" distB="0" distL="114300" distR="114300" simplePos="0" relativeHeight="251661312" behindDoc="0" locked="0" layoutInCell="1" allowOverlap="1" wp14:anchorId="17DFEE8E" wp14:editId="04CF81D9">
+                  <wp:anchor distT="0" distB="0" distL="114300" distR="114300" simplePos="0" relativeHeight="251658240" behindDoc="0" locked="0" layoutInCell="1" allowOverlap="1" wp14:anchorId="5FB38906" wp14:editId="059C9D99">
                     <wp:simplePos x="0" y="0"/>
                     <mc:AlternateContent>
                       <mc:Choice Requires="wp14">
@@ -4087,7 +4051,7 @@
               </mc:Choice>
               <mc:Fallback>
                 <w:pict>
-                  <v:shape w14:anchorId="17DFEE8E" id="Textfeld 139" o:spid="_x0000_s1056" type="#_x0000_t202" style="position:absolute;margin-left:0;margin-top:0;width:4in;height:84.25pt;z-index:251661312;visibility:visible;mso-wrap-style:square;mso-width-percent:450;mso-height-percent:0;mso-left-percent:420;mso-top-percent:175;mso-wrap-distance-left:9pt;mso-wrap-distance-top:0;mso-wrap-distance-right:9pt;mso-wrap-distance-bottom:0;mso-position-horizontal-relative:page;mso-position-vertical-relative:page;mso-width-percent:450;mso-height-percent:0;mso-left-percent:420;mso-top-percent:175;mso-width-relative:page;mso-height-relative:margin;v-text-anchor:top" o:gfxdata="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" filled="f" stroked="f" strokeweight=".5pt">
+                  <v:shape w14:anchorId="5FB38906" id="Textfeld 139" o:spid="_x0000_s1056" type="#_x0000_t202" style="position:absolute;margin-left:0;margin-top:0;width:4in;height:84.25pt;z-index:251658240;visibility:visible;mso-wrap-style:square;mso-width-percent:450;mso-height-percent:0;mso-left-percent:420;mso-top-percent:175;mso-wrap-distance-left:9pt;mso-wrap-distance-top:0;mso-wrap-distance-right:9pt;mso-wrap-distance-bottom:0;mso-position-horizontal-relative:page;mso-position-vertical-relative:page;mso-width-percent:450;mso-height-percent:0;mso-left-percent:420;mso-top-percent:175;mso-width-relative:page;mso-height-relative:margin;v-text-anchor:top" o:gfxdata="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" filled="f" stroked="f" strokeweight=".5pt">
                     <v:textbox style="mso-fit-shape-to-text:t" inset="0,0,0,0">
                       <w:txbxContent>
                         <w:p>
@@ -4242,8 +4206,6 @@
             </w:rPr>
             <w:t>Inhaltsverzeichnis</w:t>
           </w:r>
-          <w:bookmarkStart w:id="0" w:name="_GoBack"/>
-          <w:bookmarkEnd w:id="0"/>
         </w:p>
         <w:p>
           <w:pPr>
@@ -4837,7 +4799,7 @@
           <w:lang w:val="de-DE"/>
         </w:rPr>
       </w:pPr>
-      <w:bookmarkStart w:id="1" w:name="_Toc415415785"/>
+      <w:bookmarkStart w:id="0" w:name="_Toc415415785"/>
       <w:r>
         <w:rPr>
           <w:lang w:val="de-DE"/>
@@ -4852,7 +4814,7 @@
         <w:tab/>
         <w:t>Aufgabenanalyse</w:t>
       </w:r>
-      <w:bookmarkEnd w:id="1"/>
+      <w:bookmarkEnd w:id="0"/>
     </w:p>
     <w:p>
       <w:pPr>
@@ -4861,7 +4823,7 @@
           <w:lang w:val="de-DE"/>
         </w:rPr>
       </w:pPr>
-      <w:bookmarkStart w:id="2" w:name="_Toc415415786"/>
+      <w:bookmarkStart w:id="1" w:name="_Toc415415786"/>
       <w:r>
         <w:rPr>
           <w:lang w:val="de-DE"/>
@@ -4880,7 +4842,7 @@
         </w:rPr>
         <w:t>Beschreibung des Problems / System</w:t>
       </w:r>
-      <w:bookmarkEnd w:id="2"/>
+      <w:bookmarkEnd w:id="1"/>
     </w:p>
     <w:p>
       <w:pPr>
@@ -4921,7 +4883,7 @@
           <w:lang w:val="de-DE"/>
         </w:rPr>
       </w:pPr>
-      <w:bookmarkStart w:id="3" w:name="_Toc415415787"/>
+      <w:bookmarkStart w:id="2" w:name="_Toc415415787"/>
       <w:r>
         <w:rPr>
           <w:lang w:val="de-DE"/>
@@ -4940,7 +4902,7 @@
         </w:rPr>
         <w:t>Use-Cases für zentrale Aufgaben</w:t>
       </w:r>
-      <w:bookmarkEnd w:id="3"/>
+      <w:bookmarkEnd w:id="2"/>
     </w:p>
     <w:p>
       <w:pPr>
@@ -5158,7 +5120,7 @@
           <w:lang w:val="de-DE"/>
         </w:rPr>
       </w:pPr>
-      <w:bookmarkStart w:id="4" w:name="_Toc415415788"/>
+      <w:bookmarkStart w:id="3" w:name="_Toc415415788"/>
       <w:r>
         <w:rPr>
           <w:lang w:val="de-DE"/>
@@ -5171,72 +5133,72 @@
         </w:rPr>
         <w:tab/>
         <w:t>Benutzeranalyse</w:t>
+      </w:r>
+      <w:bookmarkEnd w:id="3"/>
+    </w:p>
+    <w:p>
+      <w:pPr>
+        <w:rPr>
+          <w:lang w:val="de-DE"/>
+        </w:rPr>
+      </w:pPr>
+      <w:r>
+        <w:rPr>
+          <w:lang w:val="de-DE"/>
+        </w:rPr>
+        <w:t>Unsere Zielgruppe sind unerfahrene Computerbenutzer, welche einfach und schnell mit einer kurzen Installation und wenigen Klicks miteinander einfach und schnell kommunizieren wollen.</w:t>
+      </w:r>
+    </w:p>
+    <w:p>
+      <w:pPr>
+        <w:pStyle w:val="berschrift1"/>
+        <w:rPr>
+          <w:lang w:val="de-DE"/>
+        </w:rPr>
+      </w:pPr>
+      <w:bookmarkStart w:id="4" w:name="_Toc415415789"/>
+      <w:r>
+        <w:rPr>
+          <w:lang w:val="de-DE"/>
+        </w:rPr>
+        <w:t>3</w:t>
+      </w:r>
+      <w:r>
+        <w:rPr>
+          <w:lang w:val="de-DE"/>
+        </w:rPr>
+        <w:tab/>
+        <w:t>Ergonomieanalyse</w:t>
       </w:r>
       <w:bookmarkEnd w:id="4"/>
     </w:p>
     <w:p>
       <w:pPr>
+        <w:pStyle w:val="berschrift2"/>
         <w:rPr>
           <w:lang w:val="de-DE"/>
         </w:rPr>
       </w:pPr>
-      <w:r>
-        <w:rPr>
-          <w:lang w:val="de-DE"/>
-        </w:rPr>
-        <w:t>Unsere Zielgruppe sind unerfahrene Computerbenutzer, welche einfach und schnell mit einer kurzen Installation und wenigen Klicks miteinander einfach und schnell kommunizieren wollen.</w:t>
-      </w:r>
-    </w:p>
-    <w:p>
-      <w:pPr>
-        <w:pStyle w:val="berschrift1"/>
-        <w:rPr>
-          <w:lang w:val="de-DE"/>
-        </w:rPr>
-      </w:pPr>
-      <w:bookmarkStart w:id="5" w:name="_Toc415415789"/>
-      <w:r>
-        <w:rPr>
-          <w:lang w:val="de-DE"/>
-        </w:rPr>
-        <w:t>3</w:t>
+      <w:bookmarkStart w:id="5" w:name="_Toc415415790"/>
+      <w:r>
+        <w:rPr>
+          <w:lang w:val="de-DE"/>
+        </w:rPr>
+        <w:t>3.1</w:t>
       </w:r>
       <w:r>
         <w:rPr>
           <w:lang w:val="de-DE"/>
         </w:rPr>
         <w:tab/>
-        <w:t>Ergonomieanalyse</w:t>
+      </w:r>
+      <w:r>
+        <w:rPr>
+          <w:lang w:val="de-DE"/>
+        </w:rPr>
+        <w:t>Grundsätze</w:t>
       </w:r>
       <w:bookmarkEnd w:id="5"/>
-    </w:p>
-    <w:p>
-      <w:pPr>
-        <w:pStyle w:val="berschrift2"/>
-        <w:rPr>
-          <w:lang w:val="de-DE"/>
-        </w:rPr>
-      </w:pPr>
-      <w:bookmarkStart w:id="6" w:name="_Toc415415790"/>
-      <w:r>
-        <w:rPr>
-          <w:lang w:val="de-DE"/>
-        </w:rPr>
-        <w:t>3.1</w:t>
-      </w:r>
-      <w:r>
-        <w:rPr>
-          <w:lang w:val="de-DE"/>
-        </w:rPr>
-        <w:tab/>
-      </w:r>
-      <w:r>
-        <w:rPr>
-          <w:lang w:val="de-DE"/>
-        </w:rPr>
-        <w:t>Grundsätze</w:t>
-      </w:r>
-      <w:bookmarkEnd w:id="6"/>
       <w:r>
         <w:rPr>
           <w:lang w:val="de-DE"/>
@@ -5448,6 +5410,218 @@
           <w:lang w:val="de-DE"/>
         </w:rPr>
       </w:pPr>
+      <w:r>
+        <w:rPr>
+          <w:lang w:val="de-DE"/>
+        </w:rPr>
+        <w:br w:type="page"/>
+      </w:r>
+    </w:p>
+    <w:p>
+      <w:pPr>
+        <w:pStyle w:val="berschrift1"/>
+        <w:rPr>
+          <w:lang w:val="de-DE"/>
+        </w:rPr>
+      </w:pPr>
+      <w:r>
+        <w:rPr>
+          <w:lang w:val="de-DE"/>
+        </w:rPr>
+        <w:lastRenderedPageBreak/>
+        <w:t xml:space="preserve">4 </w:t>
+      </w:r>
+      <w:r>
+        <w:rPr>
+          <w:lang w:val="de-DE"/>
+        </w:rPr>
+        <w:tab/>
+        <w:t>Eportfolio</w:t>
+      </w:r>
+    </w:p>
+    <w:p>
+      <w:pPr>
+        <w:pStyle w:val="berschrift2"/>
+        <w:rPr>
+          <w:lang w:val="de-DE"/>
+        </w:rPr>
+      </w:pPr>
+      <w:r>
+        <w:rPr>
+          <w:lang w:val="de-DE"/>
+        </w:rPr>
+        <w:t>4.1</w:t>
+      </w:r>
+      <w:r>
+        <w:rPr>
+          <w:lang w:val="de-DE"/>
+        </w:rPr>
+        <w:tab/>
+        <w:t xml:space="preserve"> Was wollen wir lernen</w:t>
+      </w:r>
+    </w:p>
+    <w:p>
+      <w:pPr>
+        <w:rPr>
+          <w:lang w:val="de-DE"/>
+        </w:rPr>
+      </w:pPr>
+      <w:r>
+        <w:rPr>
+          <w:lang w:val="de-DE"/>
+        </w:rPr>
+        <w:t>Eine Server-Client Kommunikation über Sockets in C#.</w:t>
+      </w:r>
+    </w:p>
+    <w:p>
+      <w:pPr>
+        <w:pStyle w:val="berschrift2"/>
+        <w:rPr>
+          <w:lang w:val="de-DE"/>
+        </w:rPr>
+      </w:pPr>
+      <w:r>
+        <w:rPr>
+          <w:lang w:val="de-DE"/>
+        </w:rPr>
+        <w:t>4.3</w:t>
+      </w:r>
+      <w:r>
+        <w:rPr>
+          <w:lang w:val="de-DE"/>
+        </w:rPr>
+        <w:tab/>
+        <w:t xml:space="preserve"> Wieso wollen wir das lernen</w:t>
+      </w:r>
+    </w:p>
+    <w:p>
+      <w:pPr>
+        <w:rPr>
+          <w:lang w:val="de-DE"/>
+        </w:rPr>
+      </w:pPr>
+      <w:r>
+        <w:rPr>
+          <w:lang w:val="de-DE"/>
+        </w:rPr>
+        <w:t>Da wir uns beide stark für Spieleprogrammierung interessieren, dachten wir wäre es am besten, wenn wir uns in diesem Projekt intensiv die Server-Client Kommunikation anschauen.</w:t>
+      </w:r>
+      <w:r>
+        <w:rPr>
+          <w:lang w:val="de-DE"/>
+        </w:rPr>
+        <w:br/>
+        <w:t>Dieses Wissen sollte uns als Grundlage für zukünftige Projekte dienen.</w:t>
+      </w:r>
+    </w:p>
+    <w:p>
+      <w:pPr>
+        <w:pStyle w:val="berschrift2"/>
+        <w:rPr>
+          <w:lang w:val="de-DE"/>
+        </w:rPr>
+      </w:pPr>
+      <w:r>
+        <w:rPr>
+          <w:lang w:val="de-DE"/>
+        </w:rPr>
+        <w:t>4.4</w:t>
+      </w:r>
+      <w:r>
+        <w:rPr>
+          <w:lang w:val="de-DE"/>
+        </w:rPr>
+        <w:tab/>
+        <w:t xml:space="preserve"> Wie haben wir es gelernt</w:t>
+      </w:r>
+    </w:p>
+    <w:p>
+      <w:pPr>
+        <w:rPr>
+          <w:lang w:val="de-DE"/>
+        </w:rPr>
+      </w:pPr>
+      <w:r>
+        <w:rPr>
+          <w:lang w:val="de-DE"/>
+        </w:rPr>
+        <w:t xml:space="preserve">In der Dokumentation von Microsoft sind gute Beispiele für </w:t>
+      </w:r>
+      <w:r>
+        <w:rPr>
+          <w:lang w:val="de-DE"/>
+        </w:rPr>
+        <w:t>C# Socket Programmierung</w:t>
+      </w:r>
+      <w:r>
+        <w:rPr>
+          <w:lang w:val="de-DE"/>
+        </w:rPr>
+        <w:t xml:space="preserve"> vorhanden.</w:t>
+      </w:r>
+      <w:r>
+        <w:rPr>
+          <w:lang w:val="de-DE"/>
+        </w:rPr>
+        <w:br/>
+        <w:t>Auch in den Java-Dokumentationen konnten wir andere Beispiele in einer ähnlichen Sprache vergleichen.</w:t>
+      </w:r>
+    </w:p>
+    <w:p>
+      <w:pPr>
+        <w:pStyle w:val="berschrift2"/>
+        <w:rPr>
+          <w:lang w:val="de-DE"/>
+        </w:rPr>
+      </w:pPr>
+      <w:r>
+        <w:rPr>
+          <w:lang w:val="de-DE"/>
+        </w:rPr>
+        <w:t xml:space="preserve">4.5 </w:t>
+      </w:r>
+      <w:r>
+        <w:rPr>
+          <w:lang w:val="de-DE"/>
+        </w:rPr>
+        <w:tab/>
+        <w:t>Fazit</w:t>
+      </w:r>
+    </w:p>
+    <w:p>
+      <w:pPr>
+        <w:rPr>
+          <w:lang w:val="de-DE"/>
+        </w:rPr>
+      </w:pPr>
+      <w:r>
+        <w:rPr>
+          <w:lang w:val="de-DE"/>
+        </w:rPr>
+        <w:t>Es gibt viele verschiedene Vorgehensweisen, wie man einen Server oder einen Client programmiert. Je nach Anforderung müssen gewisse Punkte behandelt worden sein (implementiert), damit der Server oder der Client auch richtig kommunizieren können.</w:t>
+      </w:r>
+      <w:bookmarkStart w:id="6" w:name="_GoBack"/>
+      <w:bookmarkEnd w:id="6"/>
+    </w:p>
+    <w:p>
+      <w:pPr>
+        <w:rPr>
+          <w:lang w:val="de-DE"/>
+        </w:rPr>
+      </w:pPr>
+      <w:r>
+        <w:rPr>
+          <w:lang w:val="de-DE"/>
+        </w:rPr>
+        <w:t>Für unser Beispiel haben wir einen ganz simplen Server programmiert, der aus relativ wenigen Zeilen besteht.</w:t>
+      </w:r>
+      <w:r>
+        <w:rPr>
+          <w:lang w:val="de-DE"/>
+        </w:rPr>
+        <w:br/>
+        <w:t>Wie die Kommunikation miteinander funktioniert hat man nach dem Betrachten des Codes schnell verstanden.</w:t>
+      </w:r>
     </w:p>
     <w:sectPr>
       <w:footerReference w:type="default" r:id="rId9"/>
@@ -5494,16 +5668,16 @@
       <w:pStyle w:val="Fuzeile"/>
     </w:pPr>
     <w:r>
-      <w:t xml:space="preserve">Luca </w:t>
+      <w:t>Luca Tirabassi</w:t>
+    </w:r>
+    <w:r>
+      <w:t xml:space="preserve">, Alexander </w:t>
     </w:r>
     <w:proofErr w:type="spellStart"/>
     <w:r>
-      <w:t>Tirabassi</w:t>
+      <w:t>Theijs</w:t>
     </w:r>
     <w:proofErr w:type="spellEnd"/>
-    <w:r>
-      <w:t>, Alexander Theijs</w:t>
-    </w:r>
     <w:r>
       <w:tab/>
     </w:r>
@@ -5524,7 +5698,7 @@
       <w:rPr>
         <w:noProof/>
       </w:rPr>
-      <w:t>2</w:t>
+      <w:t>3</w:t>
     </w:r>
     <w:r>
       <w:fldChar w:fldCharType="end"/>
@@ -5532,14 +5706,27 @@
     <w:r>
       <w:t xml:space="preserve"> von </w:t>
     </w:r>
-    <w:fldSimple w:instr=" NUMPAGES   \* MERGEFORMAT ">
-      <w:r>
-        <w:rPr>
-          <w:noProof/>
-        </w:rPr>
-        <w:t>2</w:t>
-      </w:r>
-    </w:fldSimple>
+    <w:r>
+      <w:fldChar w:fldCharType="begin"/>
+    </w:r>
+    <w:r>
+      <w:instrText xml:space="preserve"> NUMPAGES   \* MERGEFORMAT </w:instrText>
+    </w:r>
+    <w:r>
+      <w:fldChar w:fldCharType="separate"/>
+    </w:r>
+    <w:r>
+      <w:rPr>
+        <w:noProof/>
+      </w:rPr>
+      <w:t>3</w:t>
+    </w:r>
+    <w:r>
+      <w:rPr>
+        <w:noProof/>
+      </w:rPr>
+      <w:fldChar w:fldCharType="end"/>
+    </w:r>
   </w:p>
 </w:ftr>
 </file>
@@ -7046,7 +7233,6 @@
     <w:tblPr>
       <w:tblStyleRowBandSize w:val="1"/>
       <w:tblStyleColBandSize w:val="1"/>
-      <w:tblInd w:w="0" w:type="dxa"/>
       <w:tblBorders>
         <w:top w:val="single" w:sz="4" w:space="0" w:color="9CC2E5" w:themeColor="accent1" w:themeTint="99"/>
         <w:left w:val="single" w:sz="4" w:space="0" w:color="9CC2E5" w:themeColor="accent1" w:themeTint="99"/>
@@ -7055,12 +7241,6 @@
         <w:insideH w:val="single" w:sz="4" w:space="0" w:color="9CC2E5" w:themeColor="accent1" w:themeTint="99"/>
         <w:insideV w:val="single" w:sz="4" w:space="0" w:color="9CC2E5" w:themeColor="accent1" w:themeTint="99"/>
       </w:tblBorders>
-      <w:tblCellMar>
-        <w:top w:w="0" w:type="dxa"/>
-        <w:left w:w="108" w:type="dxa"/>
-        <w:bottom w:w="0" w:type="dxa"/>
-        <w:right w:w="108" w:type="dxa"/>
-      </w:tblCellMar>
     </w:tblPr>
     <w:tblStylePr w:type="firstRow">
       <w:rPr>
@@ -7127,7 +7307,6 @@
       <w:spacing w:before="0" w:after="0" w:line="240" w:lineRule="auto"/>
     </w:pPr>
     <w:tblPr>
-      <w:tblInd w:w="0" w:type="dxa"/>
       <w:tblBorders>
         <w:top w:val="single" w:sz="4" w:space="0" w:color="auto"/>
         <w:left w:val="single" w:sz="4" w:space="0" w:color="auto"/>
@@ -7136,12 +7315,6 @@
         <w:insideH w:val="single" w:sz="4" w:space="0" w:color="auto"/>
         <w:insideV w:val="single" w:sz="4" w:space="0" w:color="auto"/>
       </w:tblBorders>
-      <w:tblCellMar>
-        <w:top w:w="0" w:type="dxa"/>
-        <w:left w:w="108" w:type="dxa"/>
-        <w:bottom w:w="0" w:type="dxa"/>
-        <w:right w:w="108" w:type="dxa"/>
-      </w:tblCellMar>
     </w:tblPr>
   </w:style>
   <w:style w:type="paragraph" w:styleId="Listenabsatz">
@@ -7160,6 +7333,19 @@
       <w:sz w:val="22"/>
       <w:szCs w:val="22"/>
     </w:rPr>
+  </w:style>
+  <w:style w:type="paragraph" w:customStyle="1" w:styleId="doku">
+    <w:name w:val="doku"/>
+    <w:basedOn w:val="KeinLeerraum"/>
+    <w:link w:val="dokuZchn"/>
+    <w:qFormat/>
+    <w:rsid w:val="00617388"/>
+  </w:style>
+  <w:style w:type="character" w:customStyle="1" w:styleId="dokuZchn">
+    <w:name w:val="doku Zchn"/>
+    <w:basedOn w:val="KeinLeerraumZchn"/>
+    <w:link w:val="doku"/>
+    <w:rsid w:val="00617388"/>
   </w:style>
 </w:styles>
 </file>
@@ -7449,7 +7635,7 @@
 </file>
 
 <file path=customXml/itemProps2.xml><?xml version="1.0" encoding="utf-8"?>
-<ds:datastoreItem xmlns:ds="http://schemas.openxmlformats.org/officeDocument/2006/customXml" ds:itemID="{79906416-DBAF-4CA8-97BD-422388057713}">
+<ds:datastoreItem xmlns:ds="http://schemas.openxmlformats.org/officeDocument/2006/customXml" ds:itemID="{C04FC2DA-F628-4326-A5E0-62CFE67C6CA8}">
   <ds:schemaRefs>
     <ds:schemaRef ds:uri="http://schemas.openxmlformats.org/officeDocument/2006/bibliography"/>
   </ds:schemaRefs>

</xml_diff>

<commit_message>
updated THE MOFUCKING DOKU
king of the documents
</commit_message>
<xml_diff>
--- a/Dokumentation.docx
+++ b/Dokumentation.docx
@@ -5566,6 +5566,27 @@
         <w:br/>
         <w:t>Auch in den Java-Dokumentationen konnten wir andere Beispiele in einer ähnlichen Sprache vergleichen.</w:t>
       </w:r>
+      <w:r>
+        <w:rPr>
+          <w:lang w:val="de-DE"/>
+        </w:rPr>
+        <w:br/>
+        <w:t>Durch gewisse Code-</w:t>
+      </w:r>
+      <w:proofErr w:type="spellStart"/>
+      <w:r>
+        <w:rPr>
+          <w:lang w:val="de-DE"/>
+        </w:rPr>
+        <w:t>Snippets</w:t>
+      </w:r>
+      <w:proofErr w:type="spellEnd"/>
+      <w:r>
+        <w:rPr>
+          <w:lang w:val="de-DE"/>
+        </w:rPr>
+        <w:t xml:space="preserve"> und mit „herumspielen“ und korrigieren von Fehlern und veraltetem Code, kommt man schnell zum gewünschten Ergebnis.</w:t>
+      </w:r>
     </w:p>
     <w:p>
       <w:pPr>
@@ -5600,8 +5621,6 @@
         </w:rPr>
         <w:t>Es gibt viele verschiedene Vorgehensweisen, wie man einen Server oder einen Client programmiert. Je nach Anforderung müssen gewisse Punkte behandelt worden sein (implementiert), damit der Server oder der Client auch richtig kommunizieren können.</w:t>
       </w:r>
-      <w:bookmarkStart w:id="6" w:name="_GoBack"/>
-      <w:bookmarkEnd w:id="6"/>
     </w:p>
     <w:p>
       <w:pPr>
@@ -5622,6 +5641,50 @@
         <w:br/>
         <w:t>Wie die Kommunikation miteinander funktioniert hat man nach dem Betrachten des Codes schnell verstanden.</w:t>
       </w:r>
+    </w:p>
+    <w:p>
+      <w:pPr>
+        <w:rPr>
+          <w:lang w:val="de-DE"/>
+        </w:rPr>
+      </w:pPr>
+      <w:r>
+        <w:rPr>
+          <w:lang w:val="de-DE"/>
+        </w:rPr>
+        <w:br w:type="page"/>
+      </w:r>
+    </w:p>
+    <w:p>
+      <w:pPr>
+        <w:pStyle w:val="berschrift1"/>
+        <w:rPr>
+          <w:lang w:val="de-DE"/>
+        </w:rPr>
+      </w:pPr>
+      <w:r>
+        <w:rPr>
+          <w:lang w:val="de-DE"/>
+        </w:rPr>
+        <w:lastRenderedPageBreak/>
+        <w:t>5</w:t>
+      </w:r>
+      <w:r>
+        <w:rPr>
+          <w:lang w:val="de-DE"/>
+        </w:rPr>
+        <w:tab/>
+        <w:t>Testing</w:t>
+      </w:r>
+    </w:p>
+    <w:p>
+      <w:pPr>
+        <w:rPr>
+          <w:lang w:val="de-DE"/>
+        </w:rPr>
+      </w:pPr>
+      <w:bookmarkStart w:id="6" w:name="_GoBack"/>
+      <w:bookmarkEnd w:id="6"/>
     </w:p>
     <w:sectPr>
       <w:footerReference w:type="default" r:id="rId9"/>
@@ -5698,7 +5761,7 @@
       <w:rPr>
         <w:noProof/>
       </w:rPr>
-      <w:t>3</w:t>
+      <w:t>4</w:t>
     </w:r>
     <w:r>
       <w:fldChar w:fldCharType="end"/>
@@ -5706,27 +5769,14 @@
     <w:r>
       <w:t xml:space="preserve"> von </w:t>
     </w:r>
-    <w:r>
-      <w:fldChar w:fldCharType="begin"/>
-    </w:r>
-    <w:r>
-      <w:instrText xml:space="preserve"> NUMPAGES   \* MERGEFORMAT </w:instrText>
-    </w:r>
-    <w:r>
-      <w:fldChar w:fldCharType="separate"/>
-    </w:r>
-    <w:r>
-      <w:rPr>
-        <w:noProof/>
-      </w:rPr>
-      <w:t>3</w:t>
-    </w:r>
-    <w:r>
-      <w:rPr>
-        <w:noProof/>
-      </w:rPr>
-      <w:fldChar w:fldCharType="end"/>
-    </w:r>
+    <w:fldSimple w:instr=" NUMPAGES   \* MERGEFORMAT ">
+      <w:r>
+        <w:rPr>
+          <w:noProof/>
+        </w:rPr>
+        <w:t>4</w:t>
+      </w:r>
+    </w:fldSimple>
   </w:p>
 </w:ftr>
 </file>
@@ -7635,7 +7685,7 @@
 </file>
 
 <file path=customXml/itemProps2.xml><?xml version="1.0" encoding="utf-8"?>
-<ds:datastoreItem xmlns:ds="http://schemas.openxmlformats.org/officeDocument/2006/customXml" ds:itemID="{C04FC2DA-F628-4326-A5E0-62CFE67C6CA8}">
+<ds:datastoreItem xmlns:ds="http://schemas.openxmlformats.org/officeDocument/2006/customXml" ds:itemID="{4CE2BE46-5280-4DA5-9914-3114FAFE9ACC}">
   <ds:schemaRefs>
     <ds:schemaRef ds:uri="http://schemas.openxmlformats.org/officeDocument/2006/bibliography"/>
   </ds:schemaRefs>

</xml_diff>